<commit_message>
Revert "slike za video"
This reverts commit fdbf39b5597555eebc4ab8a843f4c47ac4067d58.
</commit_message>
<xml_diff>
--- a/reports/NAČRTOVANJE RAČUNALNIŠKIH SISTEMOV.docx
+++ b/reports/NAČRTOVANJE RAČUNALNIŠKIH SISTEMOV.docx
@@ -876,7 +876,7 @@
                 <w:noProof/>
                 <w:webHidden/>
               </w:rPr>
-              <w:t>8</w:t>
+              <w:t>6</w:t>
             </w:r>
             <w:r>
               <w:rPr>
@@ -960,7 +960,7 @@
                 <w:noProof/>
                 <w:webHidden/>
               </w:rPr>
-              <w:t>9</w:t>
+              <w:t>7</w:t>
             </w:r>
             <w:r>
               <w:rPr>
@@ -1834,6 +1834,12 @@
     <w:p>
       <w:r>
         <w:lastRenderedPageBreak/>
+        <w:br w:type="page"/>
+      </w:r>
+    </w:p>
+    <w:p>
+      <w:r>
+        <w:lastRenderedPageBreak/>
         <w:t>Da je kompas deloval tudi ob nagibu ploščice, smo dodali še kompenzacijo nagiba iz meritev pospeškometra:</w:t>
       </w:r>
     </w:p>
@@ -2139,7 +2145,7 @@
         <w:fldChar w:fldCharType="separate"/>
       </w:r>
       <w:r>
-        <w:t>5</w:t>
+        <w:t>4</w:t>
       </w:r>
       <w:r>
         <w:fldChar w:fldCharType="end"/>
@@ -2383,7 +2389,7 @@
         <w:fldChar w:fldCharType="separate"/>
       </w:r>
       <w:r>
-        <w:t>6</w:t>
+        <w:t>5</w:t>
       </w:r>
       <w:r>
         <w:fldChar w:fldCharType="end"/>
@@ -2481,7 +2487,7 @@
         <w:fldChar w:fldCharType="separate"/>
       </w:r>
       <w:r>
-        <w:t>7</w:t>
+        <w:t>6</w:t>
       </w:r>
       <w:r>
         <w:fldChar w:fldCharType="end"/>

</xml_diff>

<commit_message>
Revert "Revert "slike za video""
This reverts commit cf6c4ac9200f5f66c848bdc37b57b3810a389a6a.
</commit_message>
<xml_diff>
--- a/reports/NAČRTOVANJE RAČUNALNIŠKIH SISTEMOV.docx
+++ b/reports/NAČRTOVANJE RAČUNALNIŠKIH SISTEMOV.docx
@@ -876,7 +876,7 @@
                 <w:noProof/>
                 <w:webHidden/>
               </w:rPr>
-              <w:t>6</w:t>
+              <w:t>8</w:t>
             </w:r>
             <w:r>
               <w:rPr>
@@ -960,7 +960,7 @@
                 <w:noProof/>
                 <w:webHidden/>
               </w:rPr>
-              <w:t>7</w:t>
+              <w:t>9</w:t>
             </w:r>
             <w:r>
               <w:rPr>
@@ -1834,12 +1834,6 @@
     <w:p>
       <w:r>
         <w:lastRenderedPageBreak/>
-        <w:br w:type="page"/>
-      </w:r>
-    </w:p>
-    <w:p>
-      <w:r>
-        <w:lastRenderedPageBreak/>
         <w:t>Da je kompas deloval tudi ob nagibu ploščice, smo dodali še kompenzacijo nagiba iz meritev pospeškometra:</w:t>
       </w:r>
     </w:p>
@@ -2145,7 +2139,7 @@
         <w:fldChar w:fldCharType="separate"/>
       </w:r>
       <w:r>
-        <w:t>4</w:t>
+        <w:t>5</w:t>
       </w:r>
       <w:r>
         <w:fldChar w:fldCharType="end"/>
@@ -2389,7 +2383,7 @@
         <w:fldChar w:fldCharType="separate"/>
       </w:r>
       <w:r>
-        <w:t>5</w:t>
+        <w:t>6</w:t>
       </w:r>
       <w:r>
         <w:fldChar w:fldCharType="end"/>
@@ -2487,7 +2481,7 @@
         <w:fldChar w:fldCharType="separate"/>
       </w:r>
       <w:r>
-        <w:t>6</w:t>
+        <w:t>7</w:t>
       </w:r>
       <w:r>
         <w:fldChar w:fldCharType="end"/>

</xml_diff>